<commit_message>
Fix some bugs. Add user manual.
</commit_message>
<xml_diff>
--- a/CRE User Manual.docx
+++ b/CRE User Manual.docx
@@ -6,25 +6,431 @@
       <w:pPr>
         <w:jc w:val="center"/>
         <w:rPr>
+          <w:sz w:val="40"/>
+          <w:szCs w:val="40"/>
+        </w:rPr>
+      </w:pPr>
+      <w:r>
+        <w:rPr>
           <w:rFonts w:hint="eastAsia"/>
           <w:sz w:val="40"/>
           <w:szCs w:val="40"/>
         </w:rPr>
-      </w:pPr>
-      <w:r>
-        <w:rPr>
-          <w:rFonts w:hint="eastAsia"/>
+        <w:t>User Manual</w:t>
+      </w:r>
+      <w:r>
+        <w:rPr>
           <w:sz w:val="40"/>
           <w:szCs w:val="40"/>
         </w:rPr>
-        <w:t>User Manual</w:t>
-      </w:r>
-      <w:r>
-        <w:rPr>
-          <w:sz w:val="40"/>
-          <w:szCs w:val="40"/>
-        </w:rPr>
         <w:t xml:space="preserve"> for CRE (Causal Rule Explorer)</w:t>
+      </w:r>
+    </w:p>
+    <w:p/>
+    <w:p>
+      <w:pPr>
+        <w:pStyle w:val="a4"/>
+        <w:numPr>
+          <w:ilvl w:val="0"/>
+          <w:numId w:val="1"/>
+        </w:numPr>
+        <w:ind w:firstLineChars="0"/>
+      </w:pPr>
+      <w:r>
+        <w:t>Start CRE by double-clicking on the CRE.jar file. Note that Java SE</w:t>
+      </w:r>
+      <w:r>
+        <w:t xml:space="preserve"> </w:t>
+      </w:r>
+      <w:r>
+        <w:t>runtime environment (jre7 or later) needs to be installed on the computer</w:t>
+      </w:r>
+      <w:r>
+        <w:t xml:space="preserve"> </w:t>
+      </w:r>
+      <w:r>
+        <w:t>before running CRE. The main user inter</w:t>
+      </w:r>
+      <w:r>
+        <w:t>face of CRE is shown in Figure 1</w:t>
+      </w:r>
+      <w:r>
+        <w:t>.</w:t>
+      </w:r>
+    </w:p>
+    <w:p>
+      <w:pPr>
+        <w:jc w:val="center"/>
+      </w:pPr>
+      <w:r>
+        <w:rPr>
+          <w:noProof/>
+        </w:rPr>
+        <w:drawing>
+          <wp:inline distT="0" distB="0" distL="0" distR="0" wp14:anchorId="541DF852" wp14:editId="2326DD8B">
+            <wp:extent cx="5274310" cy="3978910"/>
+            <wp:effectExtent l="0" t="0" r="2540" b="2540"/>
+            <wp:docPr id="1" name="图片 1"/>
+            <wp:cNvGraphicFramePr>
+              <a:graphicFrameLocks xmlns:a="http://schemas.openxmlformats.org/drawingml/2006/main" noChangeAspect="1"/>
+            </wp:cNvGraphicFramePr>
+            <a:graphic xmlns:a="http://schemas.openxmlformats.org/drawingml/2006/main">
+              <a:graphicData uri="http://schemas.openxmlformats.org/drawingml/2006/picture">
+                <pic:pic xmlns:pic="http://schemas.openxmlformats.org/drawingml/2006/picture">
+                  <pic:nvPicPr>
+                    <pic:cNvPr id="1" name=""/>
+                    <pic:cNvPicPr/>
+                  </pic:nvPicPr>
+                  <pic:blipFill>
+                    <a:blip r:embed="rId5"/>
+                    <a:stretch>
+                      <a:fillRect/>
+                    </a:stretch>
+                  </pic:blipFill>
+                  <pic:spPr>
+                    <a:xfrm>
+                      <a:off x="0" y="0"/>
+                      <a:ext cx="5274310" cy="3978910"/>
+                    </a:xfrm>
+                    <a:prstGeom prst="rect">
+                      <a:avLst/>
+                    </a:prstGeom>
+                  </pic:spPr>
+                </pic:pic>
+              </a:graphicData>
+            </a:graphic>
+          </wp:inline>
+        </w:drawing>
+      </w:r>
+    </w:p>
+    <w:p>
+      <w:pPr>
+        <w:jc w:val="center"/>
+        <w:rPr>
+          <w:rFonts w:hint="eastAsia"/>
+          <w:sz w:val="20"/>
+        </w:rPr>
+      </w:pPr>
+      <w:r>
+        <w:rPr>
+          <w:rFonts w:hint="eastAsia"/>
+          <w:sz w:val="20"/>
+        </w:rPr>
+        <w:t>Figure 1</w:t>
+      </w:r>
+    </w:p>
+    <w:p>
+      <w:pPr>
+        <w:pStyle w:val="a4"/>
+        <w:numPr>
+          <w:ilvl w:val="0"/>
+          <w:numId w:val="1"/>
+        </w:numPr>
+        <w:ind w:firstLineChars="0"/>
+      </w:pPr>
+      <w:r>
+        <w:rPr>
+          <w:rFonts w:hint="eastAsia"/>
+        </w:rPr>
+        <w:t xml:space="preserve">Open the </w:t>
+      </w:r>
+      <w:r>
+        <w:t>inpu</w:t>
+      </w:r>
+      <w:r>
+        <w:t>t file. Double-click the “Open file...” button.</w:t>
+      </w:r>
+      <w:r>
+        <w:t xml:space="preserve"> Select the input file. Click the question mark on the right for help.</w:t>
+      </w:r>
+    </w:p>
+    <w:p>
+      <w:pPr>
+        <w:pStyle w:val="a4"/>
+        <w:numPr>
+          <w:ilvl w:val="0"/>
+          <w:numId w:val="1"/>
+        </w:numPr>
+        <w:ind w:firstLineChars="0"/>
+      </w:pPr>
+      <w:r>
+        <w:t xml:space="preserve">Select the algorithm </w:t>
+      </w:r>
+      <w:r>
+        <w:t>on the right tab</w:t>
+      </w:r>
+      <w:r>
+        <w:t>, e.g. CDT as Figure 2</w:t>
+      </w:r>
+      <w:r>
+        <w:t>.</w:t>
+      </w:r>
+    </w:p>
+    <w:p>
+      <w:pPr>
+        <w:jc w:val="center"/>
+      </w:pPr>
+      <w:r>
+        <w:rPr>
+          <w:noProof/>
+        </w:rPr>
+        <w:lastRenderedPageBreak/>
+        <w:drawing>
+          <wp:inline distT="0" distB="0" distL="0" distR="0" wp14:anchorId="5058B818" wp14:editId="041E558F">
+            <wp:extent cx="5274310" cy="3978910"/>
+            <wp:effectExtent l="0" t="0" r="2540" b="2540"/>
+            <wp:docPr id="2" name="图片 2"/>
+            <wp:cNvGraphicFramePr>
+              <a:graphicFrameLocks xmlns:a="http://schemas.openxmlformats.org/drawingml/2006/main" noChangeAspect="1"/>
+            </wp:cNvGraphicFramePr>
+            <a:graphic xmlns:a="http://schemas.openxmlformats.org/drawingml/2006/main">
+              <a:graphicData uri="http://schemas.openxmlformats.org/drawingml/2006/picture">
+                <pic:pic xmlns:pic="http://schemas.openxmlformats.org/drawingml/2006/picture">
+                  <pic:nvPicPr>
+                    <pic:cNvPr id="1" name=""/>
+                    <pic:cNvPicPr/>
+                  </pic:nvPicPr>
+                  <pic:blipFill>
+                    <a:blip r:embed="rId6"/>
+                    <a:stretch>
+                      <a:fillRect/>
+                    </a:stretch>
+                  </pic:blipFill>
+                  <pic:spPr>
+                    <a:xfrm>
+                      <a:off x="0" y="0"/>
+                      <a:ext cx="5274310" cy="3978910"/>
+                    </a:xfrm>
+                    <a:prstGeom prst="rect">
+                      <a:avLst/>
+                    </a:prstGeom>
+                  </pic:spPr>
+                </pic:pic>
+              </a:graphicData>
+            </a:graphic>
+          </wp:inline>
+        </w:drawing>
+      </w:r>
+    </w:p>
+    <w:p>
+      <w:pPr>
+        <w:jc w:val="center"/>
+        <w:rPr>
+          <w:rFonts w:hint="eastAsia"/>
+          <w:sz w:val="20"/>
+        </w:rPr>
+      </w:pPr>
+      <w:r>
+        <w:rPr>
+          <w:rFonts w:hint="eastAsia"/>
+          <w:sz w:val="20"/>
+        </w:rPr>
+        <w:t>Figure 2</w:t>
+      </w:r>
+    </w:p>
+    <w:p>
+      <w:pPr>
+        <w:pStyle w:val="a4"/>
+        <w:numPr>
+          <w:ilvl w:val="0"/>
+          <w:numId w:val="1"/>
+        </w:numPr>
+        <w:ind w:firstLineChars="0"/>
+      </w:pPr>
+      <w:r>
+        <w:t>Configure the options and parameters on the left-top panel. Click question mark for help.</w:t>
+      </w:r>
+    </w:p>
+    <w:p>
+      <w:pPr>
+        <w:pStyle w:val="a4"/>
+        <w:numPr>
+          <w:ilvl w:val="0"/>
+          <w:numId w:val="1"/>
+        </w:numPr>
+        <w:ind w:firstLineChars="0"/>
+      </w:pPr>
+      <w:r>
+        <w:t xml:space="preserve">Click the </w:t>
+      </w:r>
+      <w:r>
+        <w:t>“Start” button</w:t>
+      </w:r>
+      <w:r>
+        <w:t xml:space="preserve"> to run the algorithm</w:t>
+      </w:r>
+      <w:r>
+        <w:t>.</w:t>
+      </w:r>
+    </w:p>
+    <w:p>
+      <w:pPr>
+        <w:pStyle w:val="a4"/>
+        <w:numPr>
+          <w:ilvl w:val="0"/>
+          <w:numId w:val="1"/>
+        </w:numPr>
+        <w:ind w:firstLineChars="0"/>
+      </w:pPr>
+      <w:r>
+        <w:t>Obtain the results. The results are shown on the right panel as Figure 3 and Figure 4.</w:t>
+      </w:r>
+    </w:p>
+    <w:p>
+      <w:pPr>
+        <w:jc w:val="center"/>
+      </w:pPr>
+      <w:r>
+        <w:rPr>
+          <w:noProof/>
+        </w:rPr>
+        <w:lastRenderedPageBreak/>
+        <w:drawing>
+          <wp:inline distT="0" distB="0" distL="0" distR="0" wp14:anchorId="53646904" wp14:editId="643224F9">
+            <wp:extent cx="5274310" cy="3978910"/>
+            <wp:effectExtent l="0" t="0" r="2540" b="2540"/>
+            <wp:docPr id="3" name="图片 3"/>
+            <wp:cNvGraphicFramePr>
+              <a:graphicFrameLocks xmlns:a="http://schemas.openxmlformats.org/drawingml/2006/main" noChangeAspect="1"/>
+            </wp:cNvGraphicFramePr>
+            <a:graphic xmlns:a="http://schemas.openxmlformats.org/drawingml/2006/main">
+              <a:graphicData uri="http://schemas.openxmlformats.org/drawingml/2006/picture">
+                <pic:pic xmlns:pic="http://schemas.openxmlformats.org/drawingml/2006/picture">
+                  <pic:nvPicPr>
+                    <pic:cNvPr id="1" name=""/>
+                    <pic:cNvPicPr/>
+                  </pic:nvPicPr>
+                  <pic:blipFill>
+                    <a:blip r:embed="rId7"/>
+                    <a:stretch>
+                      <a:fillRect/>
+                    </a:stretch>
+                  </pic:blipFill>
+                  <pic:spPr>
+                    <a:xfrm>
+                      <a:off x="0" y="0"/>
+                      <a:ext cx="5274310" cy="3978910"/>
+                    </a:xfrm>
+                    <a:prstGeom prst="rect">
+                      <a:avLst/>
+                    </a:prstGeom>
+                  </pic:spPr>
+                </pic:pic>
+              </a:graphicData>
+            </a:graphic>
+          </wp:inline>
+        </w:drawing>
+      </w:r>
+    </w:p>
+    <w:p>
+      <w:pPr>
+        <w:jc w:val="center"/>
+        <w:rPr>
+          <w:sz w:val="20"/>
+        </w:rPr>
+      </w:pPr>
+      <w:r>
+        <w:rPr>
+          <w:rFonts w:hint="eastAsia"/>
+          <w:sz w:val="20"/>
+        </w:rPr>
+        <w:t>Figure 3</w:t>
+      </w:r>
+    </w:p>
+    <w:p>
+      <w:pPr>
+        <w:jc w:val="center"/>
+        <w:rPr>
+          <w:sz w:val="20"/>
+        </w:rPr>
+      </w:pPr>
+      <w:r>
+        <w:rPr>
+          <w:noProof/>
+        </w:rPr>
+        <w:drawing>
+          <wp:inline distT="0" distB="0" distL="0" distR="0" wp14:anchorId="0C5BE474" wp14:editId="14789261">
+            <wp:extent cx="5274310" cy="3978910"/>
+            <wp:effectExtent l="0" t="0" r="2540" b="2540"/>
+            <wp:docPr id="4" name="图片 4"/>
+            <wp:cNvGraphicFramePr>
+              <a:graphicFrameLocks xmlns:a="http://schemas.openxmlformats.org/drawingml/2006/main" noChangeAspect="1"/>
+            </wp:cNvGraphicFramePr>
+            <a:graphic xmlns:a="http://schemas.openxmlformats.org/drawingml/2006/main">
+              <a:graphicData uri="http://schemas.openxmlformats.org/drawingml/2006/picture">
+                <pic:pic xmlns:pic="http://schemas.openxmlformats.org/drawingml/2006/picture">
+                  <pic:nvPicPr>
+                    <pic:cNvPr id="1" name=""/>
+                    <pic:cNvPicPr/>
+                  </pic:nvPicPr>
+                  <pic:blipFill>
+                    <a:blip r:embed="rId8"/>
+                    <a:stretch>
+                      <a:fillRect/>
+                    </a:stretch>
+                  </pic:blipFill>
+                  <pic:spPr>
+                    <a:xfrm>
+                      <a:off x="0" y="0"/>
+                      <a:ext cx="5274310" cy="3978910"/>
+                    </a:xfrm>
+                    <a:prstGeom prst="rect">
+                      <a:avLst/>
+                    </a:prstGeom>
+                  </pic:spPr>
+                </pic:pic>
+              </a:graphicData>
+            </a:graphic>
+          </wp:inline>
+        </w:drawing>
+      </w:r>
+    </w:p>
+    <w:p>
+      <w:pPr>
+        <w:jc w:val="center"/>
+        <w:rPr>
+          <w:rFonts w:hint="eastAsia"/>
+          <w:sz w:val="20"/>
+        </w:rPr>
+      </w:pPr>
+      <w:r>
+        <w:rPr>
+          <w:rFonts w:hint="eastAsia"/>
+          <w:sz w:val="20"/>
+        </w:rPr>
+        <w:t>Figure 4</w:t>
+      </w:r>
+    </w:p>
+    <w:p>
+      <w:pPr>
+        <w:pStyle w:val="a4"/>
+        <w:numPr>
+          <w:ilvl w:val="0"/>
+          <w:numId w:val="1"/>
+        </w:numPr>
+        <w:ind w:firstLineChars="0"/>
+        <w:rPr>
+          <w:rFonts w:hint="eastAsia"/>
+        </w:rPr>
+      </w:pPr>
+      <w:r>
+        <w:rPr>
+          <w:rFonts w:hint="eastAsia"/>
+        </w:rPr>
+        <w:lastRenderedPageBreak/>
+        <w:t>T</w:t>
+      </w:r>
+      <w:r>
+        <w:t>h</w:t>
+      </w:r>
+      <w:r>
+        <w:rPr>
+          <w:rFonts w:hint="eastAsia"/>
+        </w:rPr>
+        <w:t>e history results are on</w:t>
+      </w:r>
+      <w:r>
+        <w:t xml:space="preserve"> the left-bottom panel. Click the item and results will show on the right panel.</w:t>
       </w:r>
       <w:bookmarkStart w:id="0" w:name="_GoBack"/>
       <w:bookmarkEnd w:id="0"/>
@@ -37,6 +443,103 @@
     </w:sectPr>
   </w:body>
 </w:document>
+</file>
+
+<file path=word/numbering.xml><?xml version="1.0" encoding="utf-8"?>
+<w:numbering xmlns:wpc="http://schemas.microsoft.com/office/word/2010/wordprocessingCanvas" xmlns:cx="http://schemas.microsoft.com/office/drawing/2014/chartex" xmlns:cx1="http://schemas.microsoft.com/office/drawing/2015/9/8/chartex" xmlns:cx2="http://schemas.microsoft.com/office/drawing/2015/10/21/chartex" xmlns:cx3="http://schemas.microsoft.com/office/drawing/2016/5/9/chartex" xmlns:cx4="http://schemas.microsoft.com/office/drawing/2016/5/10/chartex" xmlns:cx5="http://schemas.microsoft.com/office/drawing/2016/5/11/chartex" xmlns:cx6="http://schemas.microsoft.com/office/drawing/2016/5/12/chartex" xmlns:cx7="http://schemas.microsoft.com/office/drawing/2016/5/13/chartex" xmlns:cx8="http://schemas.microsoft.com/office/drawing/2016/5/14/chartex" xmlns:mc="http://schemas.openxmlformats.org/markup-compatibility/2006" xmlns:aink="http://schemas.microsoft.com/office/drawing/2016/ink" xmlns:am3d="http://schemas.microsoft.com/office/drawing/2017/model3d" xmlns:o="urn:schemas-microsoft-com:office:office" xmlns:r="http://schemas.openxmlformats.org/officeDocument/2006/relationships" xmlns:m="http://schemas.openxmlformats.org/officeDocument/2006/math" xmlns:v="urn:schemas-microsoft-com:vml" xmlns:wp14="http://schemas.microsoft.com/office/word/2010/wordprocessingDrawing" xmlns:wp="http://schemas.openxmlformats.org/drawingml/2006/wordprocessingDrawing" xmlns:w10="urn:schemas-microsoft-com:office:word" xmlns:w="http://schemas.openxmlformats.org/wordprocessingml/2006/main" xmlns:w14="http://schemas.microsoft.com/office/word/2010/wordml" xmlns:w15="http://schemas.microsoft.com/office/word/2012/wordml" xmlns:w16cid="http://schemas.microsoft.com/office/word/2016/wordml/cid" xmlns:w16se="http://schemas.microsoft.com/office/word/2015/wordml/symex" xmlns:wpg="http://schemas.microsoft.com/office/word/2010/wordprocessingGroup" xmlns:wpi="http://schemas.microsoft.com/office/word/2010/wordprocessingInk" xmlns:wne="http://schemas.microsoft.com/office/word/2006/wordml" xmlns:wps="http://schemas.microsoft.com/office/word/2010/wordprocessingShape" mc:Ignorable="w14 w15 w16se w16cid wp14">
+  <w:abstractNum w:abstractNumId="0" w15:restartNumberingAfterBreak="0">
+    <w:nsid w:val="2D084B18"/>
+    <w:multiLevelType w:val="hybridMultilevel"/>
+    <w:tmpl w:val="E0326F8E"/>
+    <w:lvl w:ilvl="0" w:tplc="98A6B344">
+      <w:start w:val="1"/>
+      <w:numFmt w:val="decimal"/>
+      <w:lvlText w:val="%1."/>
+      <w:lvlJc w:val="left"/>
+      <w:pPr>
+        <w:ind w:left="360" w:hanging="360"/>
+      </w:pPr>
+      <w:rPr>
+        <w:rFonts w:hint="default"/>
+      </w:rPr>
+    </w:lvl>
+    <w:lvl w:ilvl="1" w:tplc="04090019" w:tentative="1">
+      <w:start w:val="1"/>
+      <w:numFmt w:val="lowerLetter"/>
+      <w:lvlText w:val="%2)"/>
+      <w:lvlJc w:val="left"/>
+      <w:pPr>
+        <w:ind w:left="840" w:hanging="420"/>
+      </w:pPr>
+    </w:lvl>
+    <w:lvl w:ilvl="2" w:tplc="0409001B" w:tentative="1">
+      <w:start w:val="1"/>
+      <w:numFmt w:val="lowerRoman"/>
+      <w:lvlText w:val="%3."/>
+      <w:lvlJc w:val="right"/>
+      <w:pPr>
+        <w:ind w:left="1260" w:hanging="420"/>
+      </w:pPr>
+    </w:lvl>
+    <w:lvl w:ilvl="3" w:tplc="0409000F" w:tentative="1">
+      <w:start w:val="1"/>
+      <w:numFmt w:val="decimal"/>
+      <w:lvlText w:val="%4."/>
+      <w:lvlJc w:val="left"/>
+      <w:pPr>
+        <w:ind w:left="1680" w:hanging="420"/>
+      </w:pPr>
+    </w:lvl>
+    <w:lvl w:ilvl="4" w:tplc="04090019" w:tentative="1">
+      <w:start w:val="1"/>
+      <w:numFmt w:val="lowerLetter"/>
+      <w:lvlText w:val="%5)"/>
+      <w:lvlJc w:val="left"/>
+      <w:pPr>
+        <w:ind w:left="2100" w:hanging="420"/>
+      </w:pPr>
+    </w:lvl>
+    <w:lvl w:ilvl="5" w:tplc="0409001B" w:tentative="1">
+      <w:start w:val="1"/>
+      <w:numFmt w:val="lowerRoman"/>
+      <w:lvlText w:val="%6."/>
+      <w:lvlJc w:val="right"/>
+      <w:pPr>
+        <w:ind w:left="2520" w:hanging="420"/>
+      </w:pPr>
+    </w:lvl>
+    <w:lvl w:ilvl="6" w:tplc="0409000F" w:tentative="1">
+      <w:start w:val="1"/>
+      <w:numFmt w:val="decimal"/>
+      <w:lvlText w:val="%7."/>
+      <w:lvlJc w:val="left"/>
+      <w:pPr>
+        <w:ind w:left="2940" w:hanging="420"/>
+      </w:pPr>
+    </w:lvl>
+    <w:lvl w:ilvl="7" w:tplc="04090019" w:tentative="1">
+      <w:start w:val="1"/>
+      <w:numFmt w:val="lowerLetter"/>
+      <w:lvlText w:val="%8)"/>
+      <w:lvlJc w:val="left"/>
+      <w:pPr>
+        <w:ind w:left="3360" w:hanging="420"/>
+      </w:pPr>
+    </w:lvl>
+    <w:lvl w:ilvl="8" w:tplc="0409001B" w:tentative="1">
+      <w:start w:val="1"/>
+      <w:numFmt w:val="lowerRoman"/>
+      <w:lvlText w:val="%9."/>
+      <w:lvlJc w:val="right"/>
+      <w:pPr>
+        <w:ind w:left="3780" w:hanging="420"/>
+      </w:pPr>
+    </w:lvl>
+  </w:abstractNum>
+  <w:num w:numId="1">
+    <w:abstractNumId w:val="0"/>
+  </w:num>
+</w:numbering>
 </file>
 
 <file path=word/styles.xml><?xml version="1.0" encoding="utf-8"?>
@@ -159,6 +662,7 @@
     <w:lsdException w:name="HTML Sample" w:semiHidden="1" w:unhideWhenUsed="1"/>
     <w:lsdException w:name="HTML Typewriter" w:semiHidden="1" w:unhideWhenUsed="1"/>
     <w:lsdException w:name="HTML Variable" w:semiHidden="1" w:unhideWhenUsed="1"/>
+    <w:lsdException w:name="Normal Table" w:semiHidden="1" w:unhideWhenUsed="1"/>
     <w:lsdException w:name="annotation subject" w:semiHidden="1" w:unhideWhenUsed="1"/>
     <w:lsdException w:name="No List" w:semiHidden="1" w:unhideWhenUsed="1"/>
     <w:lsdException w:name="Outline List 1" w:semiHidden="1" w:unhideWhenUsed="1"/>
@@ -205,8 +709,10 @@
     <w:lsdException w:name="Table Subtle 2" w:semiHidden="1" w:unhideWhenUsed="1"/>
     <w:lsdException w:name="Table Web 1" w:semiHidden="1" w:unhideWhenUsed="1"/>
     <w:lsdException w:name="Table Web 2" w:semiHidden="1" w:unhideWhenUsed="1"/>
+    <w:lsdException w:name="Table Web 3" w:semiHidden="1" w:unhideWhenUsed="1"/>
     <w:lsdException w:name="Balloon Text" w:semiHidden="1" w:unhideWhenUsed="1"/>
     <w:lsdException w:name="Table Grid" w:uiPriority="39"/>
+    <w:lsdException w:name="Table Theme" w:semiHidden="1" w:unhideWhenUsed="1"/>
     <w:lsdException w:name="Placeholder Text" w:semiHidden="1"/>
     <w:lsdException w:name="No Spacing" w:uiPriority="1" w:qFormat="1"/>
     <w:lsdException w:name="Light Shading" w:uiPriority="60"/>
@@ -508,6 +1014,16 @@
       <w:jc w:val="both"/>
     </w:pPr>
   </w:style>
+  <w:style w:type="paragraph" w:styleId="a4">
+    <w:name w:val="List Paragraph"/>
+    <w:basedOn w:val="a"/>
+    <w:uiPriority w:val="34"/>
+    <w:qFormat/>
+    <w:rsid w:val="009C15BA"/>
+    <w:pPr>
+      <w:ind w:firstLineChars="200" w:firstLine="420"/>
+    </w:pPr>
+  </w:style>
 </w:styles>
 </file>
 

</xml_diff>

<commit_message>
Add some outputs for CDT, CRCS, CRPA. Add changes to user manual from Saisai.
</commit_message>
<xml_diff>
--- a/CRE User Manual.docx
+++ b/CRE User Manual.docx
@@ -37,25 +37,38 @@
         <w:ind w:firstLineChars="0"/>
       </w:pPr>
       <w:r>
-        <w:t>Start CRE by double-clicking on the CRE.jar file. Note that Java SE</w:t>
-      </w:r>
-      <w:r>
-        <w:t xml:space="preserve"> </w:t>
-      </w:r>
-      <w:r>
-        <w:t>runtime environment (jre7 or later) needs to be installed on the computer</w:t>
-      </w:r>
-      <w:r>
-        <w:t xml:space="preserve"> </w:t>
-      </w:r>
-      <w:r>
-        <w:t>before running CRE. The main user inter</w:t>
-      </w:r>
-      <w:r>
-        <w:t>face of CRE is shown in Figure 1</w:t>
-      </w:r>
-      <w:r>
-        <w:t>.</w:t>
+        <w:t xml:space="preserve">Start CRE by double-clicking on the CRE.jar file. Note that Java SE runtime environment (jre7 or later) needs to be installed on the computer before running CRE. </w:t>
+      </w:r>
+    </w:p>
+    <w:p>
+      <w:pPr>
+        <w:pStyle w:val="a4"/>
+        <w:numPr>
+          <w:ilvl w:val="0"/>
+          <w:numId w:val="1"/>
+        </w:numPr>
+        <w:ind w:firstLineChars="0"/>
+      </w:pPr>
+      <w:r>
+        <w:t xml:space="preserve">At the very top of the </w:t>
+      </w:r>
+      <w:r>
+        <w:t xml:space="preserve">CRE </w:t>
+      </w:r>
+      <w:r>
+        <w:t xml:space="preserve">window, </w:t>
+      </w:r>
+      <w:r>
+        <w:t>there</w:t>
+      </w:r>
+      <w:r>
+        <w:t xml:space="preserve"> is a row of tabs.</w:t>
+      </w:r>
+      <w:r>
+        <w:t xml:space="preserve"> When CRE is first started, only the “File” tab is active and the others are greyed out, which</w:t>
+      </w:r>
+      <w:r>
+        <w:t xml:space="preserve"> is shown in Figure 1.</w:t>
       </w:r>
     </w:p>
     <w:p>
@@ -107,7 +120,6 @@
       <w:pPr>
         <w:jc w:val="center"/>
         <w:rPr>
-          <w:rFonts w:hint="eastAsia"/>
           <w:sz w:val="20"/>
         </w:rPr>
       </w:pPr>
@@ -129,41 +141,16 @@
         <w:ind w:firstLineChars="0"/>
       </w:pPr>
       <w:r>
-        <w:rPr>
-          <w:rFonts w:hint="eastAsia"/>
-        </w:rPr>
-        <w:t xml:space="preserve">Open the </w:t>
-      </w:r>
-      <w:r>
-        <w:t>inpu</w:t>
-      </w:r>
-      <w:r>
-        <w:t>t file. Double-click the “Open file...” button.</w:t>
-      </w:r>
-      <w:r>
-        <w:t xml:space="preserve"> Select the input file. Click the question mark on the right for help.</w:t>
-      </w:r>
-    </w:p>
-    <w:p>
-      <w:pPr>
-        <w:pStyle w:val="a4"/>
-        <w:numPr>
-          <w:ilvl w:val="0"/>
-          <w:numId w:val="1"/>
-        </w:numPr>
-        <w:ind w:firstLineChars="0"/>
-      </w:pPr>
-      <w:r>
-        <w:t xml:space="preserve">Select the algorithm </w:t>
-      </w:r>
-      <w:r>
-        <w:t>on the right tab</w:t>
-      </w:r>
-      <w:r>
-        <w:t>, e.g. CDT as Figure 2</w:t>
-      </w:r>
-      <w:r>
-        <w:t>.</w:t>
+        <w:t>After selecting an input data set, the other tabs become active</w:t>
+      </w:r>
+      <w:r>
+        <w:t>, if the corresponding algorithms can handle this data set. (</w:t>
+      </w:r>
+      <w:r>
+        <w:t xml:space="preserve">Click the question mark </w:t>
+      </w:r>
+      <w:r>
+        <w:t>next to “Open file” button for more details.)</w:t>
       </w:r>
     </w:p>
     <w:p>
@@ -216,16 +203,26 @@
       <w:pPr>
         <w:jc w:val="center"/>
         <w:rPr>
+          <w:sz w:val="20"/>
+        </w:rPr>
+      </w:pPr>
+      <w:r>
+        <w:rPr>
           <w:rFonts w:hint="eastAsia"/>
           <w:sz w:val="20"/>
         </w:rPr>
-      </w:pPr>
-      <w:r>
-        <w:rPr>
-          <w:rFonts w:hint="eastAsia"/>
-          <w:sz w:val="20"/>
-        </w:rPr>
         <w:t>Figure 2</w:t>
+      </w:r>
+    </w:p>
+    <w:p>
+      <w:r>
+        <w:t xml:space="preserve">Now we use the CDT algorithm as an example to </w:t>
+      </w:r>
+      <w:r>
+        <w:t xml:space="preserve">demonstrate how to use CRE </w:t>
+      </w:r>
+      <w:r>
+        <w:t>for causal discovery.</w:t>
       </w:r>
     </w:p>
     <w:p>
@@ -233,12 +230,21 @@
         <w:pStyle w:val="a4"/>
         <w:numPr>
           <w:ilvl w:val="0"/>
-          <w:numId w:val="1"/>
+          <w:numId w:val="2"/>
         </w:numPr>
         <w:ind w:firstLineChars="0"/>
       </w:pPr>
       <w:r>
-        <w:t>Configure the options and parameters on the left-top panel. Click question mark for help.</w:t>
+        <w:rPr>
+          <w:rFonts w:hint="eastAsia"/>
+        </w:rPr>
+        <w:t xml:space="preserve">Open the </w:t>
+      </w:r>
+      <w:r>
+        <w:t>input file. Double-click the “Open file...” button and select an</w:t>
+      </w:r>
+      <w:r>
+        <w:t xml:space="preserve"> input file. See Figure 1.</w:t>
       </w:r>
     </w:p>
     <w:p>
@@ -246,21 +252,24 @@
         <w:pStyle w:val="a4"/>
         <w:numPr>
           <w:ilvl w:val="0"/>
-          <w:numId w:val="1"/>
+          <w:numId w:val="2"/>
         </w:numPr>
         <w:ind w:firstLineChars="0"/>
       </w:pPr>
       <w:r>
-        <w:t xml:space="preserve">Click the </w:t>
-      </w:r>
-      <w:r>
-        <w:t>“Start” button</w:t>
-      </w:r>
-      <w:r>
-        <w:t xml:space="preserve"> to run the algorithm</w:t>
-      </w:r>
-      <w:r>
-        <w:t>.</w:t>
+        <w:t xml:space="preserve">Once the tabs are active, click them to select a specific algorithm, </w:t>
+      </w:r>
+      <w:r>
+        <w:t>i.e</w:t>
+      </w:r>
+      <w:r>
+        <w:t>. CDT in</w:t>
+      </w:r>
+      <w:r>
+        <w:t xml:space="preserve"> this example. See </w:t>
+      </w:r>
+      <w:r>
+        <w:t>Figure 2.</w:t>
       </w:r>
     </w:p>
     <w:p>
@@ -268,12 +277,71 @@
         <w:pStyle w:val="a4"/>
         <w:numPr>
           <w:ilvl w:val="0"/>
-          <w:numId w:val="1"/>
+          <w:numId w:val="2"/>
         </w:numPr>
         <w:ind w:firstLineChars="0"/>
       </w:pPr>
       <w:r>
-        <w:t>Obtain the results. The results are shown on the right panel as Figure 3 and Figure 4.</w:t>
+        <w:t>Configure the options and parameters on the left-top panel. Click question mark for help.</w:t>
+      </w:r>
+    </w:p>
+    <w:p>
+      <w:pPr>
+        <w:pStyle w:val="a4"/>
+        <w:numPr>
+          <w:ilvl w:val="0"/>
+          <w:numId w:val="2"/>
+        </w:numPr>
+        <w:ind w:firstLineChars="0"/>
+      </w:pPr>
+      <w:r>
+        <w:t xml:space="preserve">Click the </w:t>
+      </w:r>
+      <w:r>
+        <w:t>“Start” button</w:t>
+      </w:r>
+      <w:r>
+        <w:t xml:space="preserve"> to run the algorithm</w:t>
+      </w:r>
+      <w:r>
+        <w:t>.</w:t>
+      </w:r>
+    </w:p>
+    <w:p>
+      <w:pPr>
+        <w:pStyle w:val="a4"/>
+        <w:numPr>
+          <w:ilvl w:val="0"/>
+          <w:numId w:val="2"/>
+        </w:numPr>
+        <w:ind w:firstLineChars="0"/>
+      </w:pPr>
+      <w:r>
+        <w:t xml:space="preserve">Obtain the results. The results are </w:t>
+      </w:r>
+      <w:r>
+        <w:t>displayed with both text (</w:t>
+      </w:r>
+      <w:r>
+        <w:t>Figure 3</w:t>
+      </w:r>
+      <w:r>
+        <w:t>) and diagram</w:t>
+      </w:r>
+      <w:r>
+        <w:t xml:space="preserve"> </w:t>
+      </w:r>
+      <w:r>
+        <w:t>(</w:t>
+      </w:r>
+      <w:r>
+        <w:t>Figure 4</w:t>
+      </w:r>
+      <w:r>
+        <w:t>)</w:t>
+      </w:r>
+      <w:r>
+        <w:t>.</w:t>
       </w:r>
     </w:p>
     <w:p>
@@ -389,7 +457,6 @@
       <w:pPr>
         <w:jc w:val="center"/>
         <w:rPr>
-          <w:rFonts w:hint="eastAsia"/>
           <w:sz w:val="20"/>
         </w:rPr>
       </w:pPr>
@@ -406,12 +473,9 @@
         <w:pStyle w:val="a4"/>
         <w:numPr>
           <w:ilvl w:val="0"/>
-          <w:numId w:val="1"/>
+          <w:numId w:val="2"/>
         </w:numPr>
         <w:ind w:firstLineChars="0"/>
-        <w:rPr>
-          <w:rFonts w:hint="eastAsia"/>
-        </w:rPr>
       </w:pPr>
       <w:r>
         <w:rPr>
@@ -448,6 +512,95 @@
 <file path=word/numbering.xml><?xml version="1.0" encoding="utf-8"?>
 <w:numbering xmlns:wpc="http://schemas.microsoft.com/office/word/2010/wordprocessingCanvas" xmlns:cx="http://schemas.microsoft.com/office/drawing/2014/chartex" xmlns:cx1="http://schemas.microsoft.com/office/drawing/2015/9/8/chartex" xmlns:cx2="http://schemas.microsoft.com/office/drawing/2015/10/21/chartex" xmlns:cx3="http://schemas.microsoft.com/office/drawing/2016/5/9/chartex" xmlns:cx4="http://schemas.microsoft.com/office/drawing/2016/5/10/chartex" xmlns:cx5="http://schemas.microsoft.com/office/drawing/2016/5/11/chartex" xmlns:cx6="http://schemas.microsoft.com/office/drawing/2016/5/12/chartex" xmlns:cx7="http://schemas.microsoft.com/office/drawing/2016/5/13/chartex" xmlns:cx8="http://schemas.microsoft.com/office/drawing/2016/5/14/chartex" xmlns:mc="http://schemas.openxmlformats.org/markup-compatibility/2006" xmlns:aink="http://schemas.microsoft.com/office/drawing/2016/ink" xmlns:am3d="http://schemas.microsoft.com/office/drawing/2017/model3d" xmlns:o="urn:schemas-microsoft-com:office:office" xmlns:r="http://schemas.openxmlformats.org/officeDocument/2006/relationships" xmlns:m="http://schemas.openxmlformats.org/officeDocument/2006/math" xmlns:v="urn:schemas-microsoft-com:vml" xmlns:wp14="http://schemas.microsoft.com/office/word/2010/wordprocessingDrawing" xmlns:wp="http://schemas.openxmlformats.org/drawingml/2006/wordprocessingDrawing" xmlns:w10="urn:schemas-microsoft-com:office:word" xmlns:w="http://schemas.openxmlformats.org/wordprocessingml/2006/main" xmlns:w14="http://schemas.microsoft.com/office/word/2010/wordml" xmlns:w15="http://schemas.microsoft.com/office/word/2012/wordml" xmlns:w16cid="http://schemas.microsoft.com/office/word/2016/wordml/cid" xmlns:w16se="http://schemas.microsoft.com/office/word/2015/wordml/symex" xmlns:wpg="http://schemas.microsoft.com/office/word/2010/wordprocessingGroup" xmlns:wpi="http://schemas.microsoft.com/office/word/2010/wordprocessingInk" xmlns:wne="http://schemas.microsoft.com/office/word/2006/wordml" xmlns:wps="http://schemas.microsoft.com/office/word/2010/wordprocessingShape" mc:Ignorable="w14 w15 w16se w16cid wp14">
   <w:abstractNum w:abstractNumId="0" w15:restartNumberingAfterBreak="0">
+    <w:nsid w:val="20BF0464"/>
+    <w:multiLevelType w:val="hybridMultilevel"/>
+    <w:tmpl w:val="E0326F8E"/>
+    <w:lvl w:ilvl="0" w:tplc="98A6B344">
+      <w:start w:val="1"/>
+      <w:numFmt w:val="decimal"/>
+      <w:lvlText w:val="%1."/>
+      <w:lvlJc w:val="left"/>
+      <w:pPr>
+        <w:ind w:left="360" w:hanging="360"/>
+      </w:pPr>
+      <w:rPr>
+        <w:rFonts w:hint="default"/>
+      </w:rPr>
+    </w:lvl>
+    <w:lvl w:ilvl="1" w:tplc="04090019" w:tentative="1">
+      <w:start w:val="1"/>
+      <w:numFmt w:val="lowerLetter"/>
+      <w:lvlText w:val="%2)"/>
+      <w:lvlJc w:val="left"/>
+      <w:pPr>
+        <w:ind w:left="840" w:hanging="420"/>
+      </w:pPr>
+    </w:lvl>
+    <w:lvl w:ilvl="2" w:tplc="0409001B" w:tentative="1">
+      <w:start w:val="1"/>
+      <w:numFmt w:val="lowerRoman"/>
+      <w:lvlText w:val="%3."/>
+      <w:lvlJc w:val="right"/>
+      <w:pPr>
+        <w:ind w:left="1260" w:hanging="420"/>
+      </w:pPr>
+    </w:lvl>
+    <w:lvl w:ilvl="3" w:tplc="0409000F" w:tentative="1">
+      <w:start w:val="1"/>
+      <w:numFmt w:val="decimal"/>
+      <w:lvlText w:val="%4."/>
+      <w:lvlJc w:val="left"/>
+      <w:pPr>
+        <w:ind w:left="1680" w:hanging="420"/>
+      </w:pPr>
+    </w:lvl>
+    <w:lvl w:ilvl="4" w:tplc="04090019" w:tentative="1">
+      <w:start w:val="1"/>
+      <w:numFmt w:val="lowerLetter"/>
+      <w:lvlText w:val="%5)"/>
+      <w:lvlJc w:val="left"/>
+      <w:pPr>
+        <w:ind w:left="2100" w:hanging="420"/>
+      </w:pPr>
+    </w:lvl>
+    <w:lvl w:ilvl="5" w:tplc="0409001B" w:tentative="1">
+      <w:start w:val="1"/>
+      <w:numFmt w:val="lowerRoman"/>
+      <w:lvlText w:val="%6."/>
+      <w:lvlJc w:val="right"/>
+      <w:pPr>
+        <w:ind w:left="2520" w:hanging="420"/>
+      </w:pPr>
+    </w:lvl>
+    <w:lvl w:ilvl="6" w:tplc="0409000F" w:tentative="1">
+      <w:start w:val="1"/>
+      <w:numFmt w:val="decimal"/>
+      <w:lvlText w:val="%7."/>
+      <w:lvlJc w:val="left"/>
+      <w:pPr>
+        <w:ind w:left="2940" w:hanging="420"/>
+      </w:pPr>
+    </w:lvl>
+    <w:lvl w:ilvl="7" w:tplc="04090019" w:tentative="1">
+      <w:start w:val="1"/>
+      <w:numFmt w:val="lowerLetter"/>
+      <w:lvlText w:val="%8)"/>
+      <w:lvlJc w:val="left"/>
+      <w:pPr>
+        <w:ind w:left="3360" w:hanging="420"/>
+      </w:pPr>
+    </w:lvl>
+    <w:lvl w:ilvl="8" w:tplc="0409001B" w:tentative="1">
+      <w:start w:val="1"/>
+      <w:numFmt w:val="lowerRoman"/>
+      <w:lvlText w:val="%9."/>
+      <w:lvlJc w:val="right"/>
+      <w:pPr>
+        <w:ind w:left="3780" w:hanging="420"/>
+      </w:pPr>
+    </w:lvl>
+  </w:abstractNum>
+  <w:abstractNum w:abstractNumId="1" w15:restartNumberingAfterBreak="0">
     <w:nsid w:val="2D084B18"/>
     <w:multiLevelType w:val="hybridMultilevel"/>
     <w:tmpl w:val="E0326F8E"/>
@@ -537,6 +690,9 @@
     </w:lvl>
   </w:abstractNum>
   <w:num w:numId="1">
+    <w:abstractNumId w:val="1"/>
+  </w:num>
+  <w:num w:numId="2">
     <w:abstractNumId w:val="0"/>
   </w:num>
 </w:numbering>

</xml_diff>